<commit_message>
updated lab 8 after creating key
</commit_message>
<xml_diff>
--- a/08Lab.docx
+++ b/08Lab.docx
@@ -3080,6 +3080,18 @@
       </w:r>
       <w:r>
         <w:rPr>
+          <w:rStyle w:val="FunctionTok"/>
+        </w:rPr>
+        <w:t xml:space="preserve">c</w:t>
+      </w:r>
+      <w:r>
+        <w:rPr>
+          <w:rStyle w:val="NormalTok"/>
+        </w:rPr>
+        <w:t xml:space="preserve">(</w:t>
+      </w:r>
+      <w:r>
+        <w:rPr>
           <w:rStyle w:val="DecValTok"/>
         </w:rPr>
         <w:t xml:space="preserve">3</w:t>
@@ -3094,13 +3106,25 @@
         <w:rPr>
           <w:rStyle w:val="DecValTok"/>
         </w:rPr>
+        <w:t xml:space="preserve">4</w:t>
+      </w:r>
+      <w:r>
+        <w:rPr>
+          <w:rStyle w:val="NormalTok"/>
+        </w:rPr>
+        <w:t xml:space="preserve">, </w:t>
+      </w:r>
+      <w:r>
+        <w:rPr>
+          <w:rStyle w:val="DecValTok"/>
+        </w:rPr>
         <w:t xml:space="preserve">6</w:t>
       </w:r>
       <w:r>
         <w:rPr>
           <w:rStyle w:val="NormalTok"/>
         </w:rPr>
-        <w:t xml:space="preserve">], </w:t>
+        <w:t xml:space="preserve">)], </w:t>
       </w:r>
       <w:r>
         <w:rPr>
@@ -3404,6 +3428,18 @@
       </w:r>
       <w:r>
         <w:rPr>
+          <w:rStyle w:val="FunctionTok"/>
+        </w:rPr>
+        <w:t xml:space="preserve">c</w:t>
+      </w:r>
+      <w:r>
+        <w:rPr>
+          <w:rStyle w:val="NormalTok"/>
+        </w:rPr>
+        <w:t xml:space="preserve">(</w:t>
+      </w:r>
+      <w:r>
+        <w:rPr>
           <w:rStyle w:val="DecValTok"/>
         </w:rPr>
         <w:t xml:space="preserve">3</w:t>
@@ -3418,13 +3454,34 @@
         <w:rPr>
           <w:rStyle w:val="DecValTok"/>
         </w:rPr>
+        <w:t xml:space="preserve">4</w:t>
+      </w:r>
+      <w:r>
+        <w:rPr>
+          <w:rStyle w:val="NormalTok"/>
+        </w:rPr>
+        <w:t xml:space="preserve">, </w:t>
+      </w:r>
+      <w:r>
+        <w:rPr>
+          <w:rStyle w:val="DecValTok"/>
+        </w:rPr>
         <w:t xml:space="preserve">6</w:t>
       </w:r>
       <w:r>
         <w:rPr>
           <w:rStyle w:val="NormalTok"/>
         </w:rPr>
-        <w:t xml:space="preserve">], </w:t>
+        <w:t xml:space="preserve">)],</w:t>
+      </w:r>
+      <w:r>
+        <w:br/>
+      </w:r>
+      <w:r>
+        <w:rPr>
+          <w:rStyle w:val="NormalTok"/>
+        </w:rPr>
+        <w:t xml:space="preserve">    </w:t>
       </w:r>
       <w:r>
         <w:rPr>
@@ -3650,6 +3707,18 @@
       </w:r>
       <w:r>
         <w:rPr>
+          <w:rStyle w:val="FunctionTok"/>
+        </w:rPr>
+        <w:t xml:space="preserve">c</w:t>
+      </w:r>
+      <w:r>
+        <w:rPr>
+          <w:rStyle w:val="NormalTok"/>
+        </w:rPr>
+        <w:t xml:space="preserve">(</w:t>
+      </w:r>
+      <w:r>
+        <w:rPr>
           <w:rStyle w:val="DecValTok"/>
         </w:rPr>
         <w:t xml:space="preserve">3</w:t>
@@ -3664,13 +3733,25 @@
         <w:rPr>
           <w:rStyle w:val="DecValTok"/>
         </w:rPr>
+        <w:t xml:space="preserve">4</w:t>
+      </w:r>
+      <w:r>
+        <w:rPr>
+          <w:rStyle w:val="NormalTok"/>
+        </w:rPr>
+        <w:t xml:space="preserve">, </w:t>
+      </w:r>
+      <w:r>
+        <w:rPr>
+          <w:rStyle w:val="DecValTok"/>
+        </w:rPr>
         <w:t xml:space="preserve">6</w:t>
       </w:r>
       <w:r>
         <w:rPr>
           <w:rStyle w:val="NormalTok"/>
         </w:rPr>
-        <w:t xml:space="preserve">], </w:t>
+        <w:t xml:space="preserve">)], </w:t>
       </w:r>
       <w:r>
         <w:rPr>
@@ -4018,6 +4099,18 @@
       </w:r>
       <w:r>
         <w:rPr>
+          <w:rStyle w:val="FunctionTok"/>
+        </w:rPr>
+        <w:t xml:space="preserve">c</w:t>
+      </w:r>
+      <w:r>
+        <w:rPr>
+          <w:rStyle w:val="NormalTok"/>
+        </w:rPr>
+        <w:t xml:space="preserve">(</w:t>
+      </w:r>
+      <w:r>
+        <w:rPr>
           <w:rStyle w:val="DecValTok"/>
         </w:rPr>
         <w:t xml:space="preserve">3</w:t>
@@ -4032,13 +4125,25 @@
         <w:rPr>
           <w:rStyle w:val="DecValTok"/>
         </w:rPr>
+        <w:t xml:space="preserve">4</w:t>
+      </w:r>
+      <w:r>
+        <w:rPr>
+          <w:rStyle w:val="NormalTok"/>
+        </w:rPr>
+        <w:t xml:space="preserve">, </w:t>
+      </w:r>
+      <w:r>
+        <w:rPr>
+          <w:rStyle w:val="DecValTok"/>
+        </w:rPr>
         <w:t xml:space="preserve">6</w:t>
       </w:r>
       <w:r>
         <w:rPr>
           <w:rStyle w:val="NormalTok"/>
         </w:rPr>
-        <w:t xml:space="preserve">])</w:t>
+        <w:t xml:space="preserve">)])</w:t>
       </w:r>
     </w:p>
     <w:p>
@@ -4510,10 +4615,174 @@
     </w:p>
     <w:p>
       <w:pPr>
+        <w:pStyle w:val="SourceCode"/>
+      </w:pPr>
+      <w:r>
+        <w:rPr>
+          <w:rStyle w:val="CommentTok"/>
+        </w:rPr>
+        <w:t xml:space="preserve"># Determine the counts of each species in the training data</w:t>
+      </w:r>
+      <w:r>
+        <w:br/>
+      </w:r>
+      <w:r>
+        <w:rPr>
+          <w:rStyle w:val="NormalTok"/>
+        </w:rPr>
+        <w:t xml:space="preserve">priorfreq </w:t>
+      </w:r>
+      <w:r>
+        <w:rPr>
+          <w:rStyle w:val="OtherTok"/>
+        </w:rPr>
+        <w:t xml:space="preserve">&lt;-</w:t>
+      </w:r>
+      <w:r>
+        <w:rPr>
+          <w:rStyle w:val="NormalTok"/>
+        </w:rPr>
+        <w:t xml:space="preserve"> </w:t>
+      </w:r>
+      <w:r>
+        <w:rPr>
+          <w:rStyle w:val="FunctionTok"/>
+        </w:rPr>
+        <w:t xml:space="preserve">table</w:t>
+      </w:r>
+      <w:r>
+        <w:rPr>
+          <w:rStyle w:val="NormalTok"/>
+        </w:rPr>
+        <w:t xml:space="preserve">(penguins_noNA</w:t>
+      </w:r>
+      <w:r>
+        <w:rPr>
+          <w:rStyle w:val="SpecialCharTok"/>
+        </w:rPr>
+        <w:t xml:space="preserve">$</w:t>
+      </w:r>
+      <w:r>
+        <w:rPr>
+          <w:rStyle w:val="NormalTok"/>
+        </w:rPr>
+        <w:t xml:space="preserve">species[train])</w:t>
+      </w:r>
+      <w:r>
+        <w:br/>
+      </w:r>
+      <w:r>
+        <w:rPr>
+          <w:rStyle w:val="CommentTok"/>
+        </w:rPr>
+        <w:t xml:space="preserve"># Convert those counts to probabilites that sum to one</w:t>
+      </w:r>
+      <w:r>
+        <w:br/>
+      </w:r>
+      <w:r>
+        <w:rPr>
+          <w:rStyle w:val="NormalTok"/>
+        </w:rPr>
+        <w:t xml:space="preserve">prior </w:t>
+      </w:r>
+      <w:r>
+        <w:rPr>
+          <w:rStyle w:val="OtherTok"/>
+        </w:rPr>
+        <w:t xml:space="preserve">&lt;-</w:t>
+      </w:r>
+      <w:r>
+        <w:rPr>
+          <w:rStyle w:val="NormalTok"/>
+        </w:rPr>
+        <w:t xml:space="preserve"> (</w:t>
+      </w:r>
+      <w:r>
+        <w:rPr>
+          <w:rStyle w:val="FunctionTok"/>
+        </w:rPr>
+        <w:t xml:space="preserve">as.vector</w:t>
+      </w:r>
+      <w:r>
+        <w:rPr>
+          <w:rStyle w:val="NormalTok"/>
+        </w:rPr>
+        <w:t xml:space="preserve">(priorfreq)</w:t>
+      </w:r>
+      <w:r>
+        <w:rPr>
+          <w:rStyle w:val="SpecialCharTok"/>
+        </w:rPr>
+        <w:t xml:space="preserve">/</w:t>
+      </w:r>
+      <w:r>
+        <w:rPr>
+          <w:rStyle w:val="FunctionTok"/>
+        </w:rPr>
+        <w:t xml:space="preserve">round</w:t>
+      </w:r>
+      <w:r>
+        <w:rPr>
+          <w:rStyle w:val="NormalTok"/>
+        </w:rPr>
+        <w:t xml:space="preserve">(</w:t>
+      </w:r>
+      <w:r>
+        <w:rPr>
+          <w:rStyle w:val="FunctionTok"/>
+        </w:rPr>
+        <w:t xml:space="preserve">dim</w:t>
+      </w:r>
+      <w:r>
+        <w:rPr>
+          <w:rStyle w:val="NormalTok"/>
+        </w:rPr>
+        <w:t xml:space="preserve">(penguins_noNA)[</w:t>
+      </w:r>
+      <w:r>
+        <w:rPr>
+          <w:rStyle w:val="DecValTok"/>
+        </w:rPr>
+        <w:t xml:space="preserve">1</w:t>
+      </w:r>
+      <w:r>
+        <w:rPr>
+          <w:rStyle w:val="NormalTok"/>
+        </w:rPr>
+        <w:t xml:space="preserve">] </w:t>
+      </w:r>
+      <w:r>
+        <w:rPr>
+          <w:rStyle w:val="SpecialCharTok"/>
+        </w:rPr>
+        <w:t xml:space="preserve">*</w:t>
+      </w:r>
+      <w:r>
+        <w:rPr>
+          <w:rStyle w:val="NormalTok"/>
+        </w:rPr>
+        <w:t xml:space="preserve"> </w:t>
+      </w:r>
+      <w:r>
+        <w:rPr>
+          <w:rStyle w:val="FloatTok"/>
+        </w:rPr>
+        <w:t xml:space="preserve">0.66</w:t>
+      </w:r>
+      <w:r>
+        <w:rPr>
+          <w:rStyle w:val="NormalTok"/>
+        </w:rPr>
+        <w:t xml:space="preserve">))</w:t>
+      </w:r>
+    </w:p>
+    <w:p>
+      <w:pPr>
         <w:pStyle w:val="FirstParagraph"/>
       </w:pPr>
       <w:r>
-        <w:t xml:space="preserve">Check the frequency of each species in the training data, which will help set your priors proportional to the number of samples in each species group:</w:t>
+        <w:t xml:space="preserve">Next run the DA for the training data:</w:t>
       </w:r>
     </w:p>
     <w:p>
@@ -4522,18 +4791,9 @@
       </w:pPr>
       <w:r>
         <w:rPr>
-          <w:rStyle w:val="CommentTok"/>
-        </w:rPr>
-        <w:t xml:space="preserve"># Determine the counts of each species in the training data</w:t>
-      </w:r>
-      <w:r>
-        <w:br/>
-      </w:r>
-      <w:r>
-        <w:rPr>
-          <w:rStyle w:val="NormalTok"/>
-        </w:rPr>
-        <w:t xml:space="preserve">priorfreq </w:t>
+          <w:rStyle w:val="NormalTok"/>
+        </w:rPr>
+        <w:t xml:space="preserve">penguinsLDA </w:t>
       </w:r>
       <w:r>
         <w:rPr>
@@ -4551,221 +4811,58 @@
         <w:rPr>
           <w:rStyle w:val="FunctionTok"/>
         </w:rPr>
-        <w:t xml:space="preserve">table</w:t>
-      </w:r>
-      <w:r>
-        <w:rPr>
-          <w:rStyle w:val="NormalTok"/>
-        </w:rPr>
-        <w:t xml:space="preserve">(penguins_noNA</w:t>
+        <w:t xml:space="preserve">lda</w:t>
+      </w:r>
+      <w:r>
+        <w:rPr>
+          <w:rStyle w:val="NormalTok"/>
+        </w:rPr>
+        <w:t xml:space="preserve">(species </w:t>
       </w:r>
       <w:r>
         <w:rPr>
           <w:rStyle w:val="SpecialCharTok"/>
         </w:rPr>
-        <w:t xml:space="preserve">$</w:t>
-      </w:r>
-      <w:r>
-        <w:rPr>
-          <w:rStyle w:val="NormalTok"/>
-        </w:rPr>
-        <w:t xml:space="preserve">species[train])</w:t>
-      </w:r>
-      <w:r>
-        <w:br/>
-      </w:r>
-      <w:r>
-        <w:rPr>
-          <w:rStyle w:val="CommentTok"/>
-        </w:rPr>
-        <w:t xml:space="preserve"># Convert those counts to probabilites that sum to one</w:t>
-      </w:r>
-      <w:r>
-        <w:br/>
-      </w:r>
-      <w:r>
-        <w:rPr>
-          <w:rStyle w:val="NormalTok"/>
-        </w:rPr>
-        <w:t xml:space="preserve">prior </w:t>
-      </w:r>
-      <w:r>
-        <w:rPr>
-          <w:rStyle w:val="OtherTok"/>
-        </w:rPr>
-        <w:t xml:space="preserve">&lt;-</w:t>
-      </w:r>
-      <w:r>
-        <w:rPr>
-          <w:rStyle w:val="NormalTok"/>
-        </w:rPr>
-        <w:t xml:space="preserve"> (</w:t>
-      </w:r>
-      <w:r>
-        <w:rPr>
-          <w:rStyle w:val="FunctionTok"/>
-        </w:rPr>
-        <w:t xml:space="preserve">as.vector</w:t>
-      </w:r>
-      <w:r>
-        <w:rPr>
-          <w:rStyle w:val="NormalTok"/>
-        </w:rPr>
-        <w:t xml:space="preserve">(priorfreq)</w:t>
+        <w:t xml:space="preserve">~</w:t>
+      </w:r>
+      <w:r>
+        <w:rPr>
+          <w:rStyle w:val="NormalTok"/>
+        </w:rPr>
+        <w:t xml:space="preserve"> bill_length_mm </w:t>
       </w:r>
       <w:r>
         <w:rPr>
           <w:rStyle w:val="SpecialCharTok"/>
         </w:rPr>
-        <w:t xml:space="preserve">/</w:t>
-      </w:r>
-      <w:r>
-        <w:rPr>
-          <w:rStyle w:val="FunctionTok"/>
-        </w:rPr>
-        <w:t xml:space="preserve">round</w:t>
-      </w:r>
-      <w:r>
-        <w:rPr>
-          <w:rStyle w:val="NormalTok"/>
-        </w:rPr>
-        <w:t xml:space="preserve">(</w:t>
-      </w:r>
-      <w:r>
-        <w:rPr>
-          <w:rStyle w:val="FunctionTok"/>
-        </w:rPr>
-        <w:t xml:space="preserve">dim</w:t>
-      </w:r>
-      <w:r>
-        <w:rPr>
-          <w:rStyle w:val="NormalTok"/>
-        </w:rPr>
-        <w:t xml:space="preserve">(penguins_noNA)[</w:t>
-      </w:r>
-      <w:r>
-        <w:rPr>
-          <w:rStyle w:val="DecValTok"/>
-        </w:rPr>
-        <w:t xml:space="preserve">1</w:t>
-      </w:r>
-      <w:r>
-        <w:rPr>
-          <w:rStyle w:val="NormalTok"/>
-        </w:rPr>
-        <w:t xml:space="preserve">] </w:t>
+        <w:t xml:space="preserve">+</w:t>
+      </w:r>
+      <w:r>
+        <w:rPr>
+          <w:rStyle w:val="NormalTok"/>
+        </w:rPr>
+        <w:t xml:space="preserve"> bill_depth_mm </w:t>
       </w:r>
       <w:r>
         <w:rPr>
           <w:rStyle w:val="SpecialCharTok"/>
         </w:rPr>
-        <w:t xml:space="preserve">*</w:t>
-      </w:r>
-      <w:r>
-        <w:rPr>
-          <w:rStyle w:val="NormalTok"/>
-        </w:rPr>
-        <w:t xml:space="preserve"> </w:t>
-      </w:r>
-      <w:r>
-        <w:rPr>
-          <w:rStyle w:val="FloatTok"/>
-        </w:rPr>
-        <w:t xml:space="preserve">0.66</w:t>
-      </w:r>
-      <w:r>
-        <w:rPr>
-          <w:rStyle w:val="NormalTok"/>
-        </w:rPr>
-        <w:t xml:space="preserve">))</w:t>
-      </w:r>
-    </w:p>
-    <w:p>
-      <w:pPr>
-        <w:pStyle w:val="FirstParagraph"/>
-      </w:pPr>
-      <w:r>
-        <w:t xml:space="preserve">Next run the DA for the training data:</w:t>
-      </w:r>
-    </w:p>
-    <w:p>
-      <w:pPr>
-        <w:pStyle w:val="SourceCode"/>
-      </w:pPr>
-      <w:r>
-        <w:rPr>
-          <w:rStyle w:val="NormalTok"/>
-        </w:rPr>
-        <w:t xml:space="preserve">penguinsLDA </w:t>
-      </w:r>
-      <w:r>
-        <w:rPr>
-          <w:rStyle w:val="OtherTok"/>
-        </w:rPr>
-        <w:t xml:space="preserve">&lt;-</w:t>
-      </w:r>
-      <w:r>
-        <w:rPr>
-          <w:rStyle w:val="NormalTok"/>
-        </w:rPr>
-        <w:t xml:space="preserve"> </w:t>
-      </w:r>
-      <w:r>
-        <w:rPr>
-          <w:rStyle w:val="FunctionTok"/>
-        </w:rPr>
-        <w:t xml:space="preserve">lda</w:t>
-      </w:r>
-      <w:r>
-        <w:rPr>
-          <w:rStyle w:val="NormalTok"/>
-        </w:rPr>
-        <w:t xml:space="preserve">(species </w:t>
-      </w:r>
-      <w:r>
-        <w:rPr>
-          <w:rStyle w:val="SpecialCharTok"/>
-        </w:rPr>
-        <w:t xml:space="preserve">~</w:t>
-      </w:r>
-      <w:r>
-        <w:rPr>
-          <w:rStyle w:val="NormalTok"/>
-        </w:rPr>
-        <w:t xml:space="preserve"> bill_length_mm </w:t>
-      </w:r>
-      <w:r>
-        <w:rPr>
-          <w:rStyle w:val="SpecialCharTok"/>
-        </w:rPr>
         <w:t xml:space="preserve">+</w:t>
       </w:r>
       <w:r>
         <w:rPr>
           <w:rStyle w:val="NormalTok"/>
         </w:rPr>
-        <w:t xml:space="preserve"> bill_depth_mm </w:t>
-      </w:r>
-      <w:r>
-        <w:rPr>
-          <w:rStyle w:val="SpecialCharTok"/>
-        </w:rPr>
-        <w:t xml:space="preserve">+</w:t>
-      </w:r>
-      <w:r>
-        <w:rPr>
-          <w:rStyle w:val="NormalTok"/>
-        </w:rPr>
-        <w:t xml:space="preserve"> flipper_length_mm,</w:t>
-      </w:r>
-      <w:r>
-        <w:br/>
-      </w:r>
-      <w:r>
-        <w:rPr>
-          <w:rStyle w:val="NormalTok"/>
-        </w:rPr>
-        <w:t xml:space="preserve">    penguins_noNA, </w:t>
+        <w:t xml:space="preserve"> body_mass_g, penguins_noNA,</w:t>
+      </w:r>
+      <w:r>
+        <w:br/>
+      </w:r>
+      <w:r>
+        <w:rPr>
+          <w:rStyle w:val="NormalTok"/>
+        </w:rPr>
+        <w:t xml:space="preserve">    </w:t>
       </w:r>
       <w:r>
         <w:rPr>
@@ -4983,16 +5080,16 @@
         <w:rPr>
           <w:rStyle w:val="VerbatimChar"/>
         </w:rPr>
-        <w:t xml:space="preserve">## lda(species ~ bill_length_mm + bill_depth_mm + flipper_length_mm, </w:t>
-      </w:r>
-      <w:r>
-        <w:br/>
-      </w:r>
-      <w:r>
-        <w:rPr>
-          <w:rStyle w:val="VerbatimChar"/>
-        </w:rPr>
-        <w:t xml:space="preserve">##     data = penguins_noNA, prior = prior, subset = train)</w:t>
+        <w:t xml:space="preserve">## lda(species ~ bill_length_mm + bill_depth_mm + body_mass_g, data = penguins_noNA, </w:t>
+      </w:r>
+      <w:r>
+        <w:br/>
+      </w:r>
+      <w:r>
+        <w:rPr>
+          <w:rStyle w:val="VerbatimChar"/>
+        </w:rPr>
+        <w:t xml:space="preserve">##     prior = prior, subset = train)</w:t>
       </w:r>
       <w:r>
         <w:br/>
@@ -5055,34 +5152,34 @@
         <w:rPr>
           <w:rStyle w:val="VerbatimChar"/>
         </w:rPr>
-        <w:t xml:space="preserve">##           bill_length_mm bill_depth_mm flipper_length_mm</w:t>
-      </w:r>
-      <w:r>
-        <w:br/>
-      </w:r>
-      <w:r>
-        <w:rPr>
-          <w:rStyle w:val="VerbatimChar"/>
-        </w:rPr>
-        <w:t xml:space="preserve">## Adelie          38.71717      18.28081          189.7071</w:t>
-      </w:r>
-      <w:r>
-        <w:br/>
-      </w:r>
-      <w:r>
-        <w:rPr>
-          <w:rStyle w:val="VerbatimChar"/>
-        </w:rPr>
-        <w:t xml:space="preserve">## Chinstrap       48.91163      18.54884          196.0000</w:t>
-      </w:r>
-      <w:r>
-        <w:br/>
-      </w:r>
-      <w:r>
-        <w:rPr>
-          <w:rStyle w:val="VerbatimChar"/>
-        </w:rPr>
-        <w:t xml:space="preserve">## Gentoo          47.53974      14.95385          217.2051</w:t>
+        <w:t xml:space="preserve">##           bill_length_mm bill_depth_mm body_mass_g</w:t>
+      </w:r>
+      <w:r>
+        <w:br/>
+      </w:r>
+      <w:r>
+        <w:rPr>
+          <w:rStyle w:val="VerbatimChar"/>
+        </w:rPr>
+        <w:t xml:space="preserve">## Adelie          38.71717      18.28081    3680.556</w:t>
+      </w:r>
+      <w:r>
+        <w:br/>
+      </w:r>
+      <w:r>
+        <w:rPr>
+          <w:rStyle w:val="VerbatimChar"/>
+        </w:rPr>
+        <w:t xml:space="preserve">## Chinstrap       48.91163      18.54884    3735.465</w:t>
+      </w:r>
+      <w:r>
+        <w:br/>
+      </w:r>
+      <w:r>
+        <w:rPr>
+          <w:rStyle w:val="VerbatimChar"/>
+        </w:rPr>
+        <w:t xml:space="preserve">## Gentoo          47.53974      14.95385    5108.333</w:t>
       </w:r>
       <w:r>
         <w:br/>
@@ -5109,34 +5206,34 @@
         <w:rPr>
           <w:rStyle w:val="VerbatimChar"/>
         </w:rPr>
-        <w:t xml:space="preserve">##                          LD1         LD2</w:t>
-      </w:r>
-      <w:r>
-        <w:br/>
-      </w:r>
-      <w:r>
-        <w:rPr>
-          <w:rStyle w:val="VerbatimChar"/>
-        </w:rPr>
-        <w:t xml:space="preserve">## bill_length_mm     0.1510441 -0.35895484</w:t>
-      </w:r>
-      <w:r>
-        <w:br/>
-      </w:r>
-      <w:r>
-        <w:rPr>
-          <w:rStyle w:val="VerbatimChar"/>
-        </w:rPr>
-        <w:t xml:space="preserve">## bill_depth_mm     -0.9189293 -0.04865332</w:t>
-      </w:r>
-      <w:r>
-        <w:br/>
-      </w:r>
-      <w:r>
-        <w:rPr>
-          <w:rStyle w:val="VerbatimChar"/>
-        </w:rPr>
-        <w:t xml:space="preserve">## flipper_length_mm  0.1239302  0.09466738</w:t>
+        <w:t xml:space="preserve">##                        LD1          LD2</w:t>
+      </w:r>
+      <w:r>
+        <w:br/>
+      </w:r>
+      <w:r>
+        <w:rPr>
+          <w:rStyle w:val="VerbatimChar"/>
+        </w:rPr>
+        <w:t xml:space="preserve">## bill_length_mm  0.11273857 -0.407717650</w:t>
+      </w:r>
+      <w:r>
+        <w:br/>
+      </w:r>
+      <w:r>
+        <w:rPr>
+          <w:rStyle w:val="VerbatimChar"/>
+        </w:rPr>
+        <w:t xml:space="preserve">## bill_depth_mm  -1.00433350 -0.005141873</w:t>
+      </w:r>
+      <w:r>
+        <w:br/>
+      </w:r>
+      <w:r>
+        <w:rPr>
+          <w:rStyle w:val="VerbatimChar"/>
+        </w:rPr>
+        <w:t xml:space="preserve">## body_mass_g     0.00194526  0.001892466</w:t>
       </w:r>
       <w:r>
         <w:br/>
@@ -5172,7 +5269,7 @@
         <w:rPr>
           <w:rStyle w:val="VerbatimChar"/>
         </w:rPr>
-        <w:t xml:space="preserve">## 0.9012 0.0988</w:t>
+        <w:t xml:space="preserve">## 0.8259 0.1741</w:t>
       </w:r>
     </w:p>
     <w:bookmarkEnd w:id="41"/>
@@ -5463,7 +5560,7 @@
         <w:rPr>
           <w:rStyle w:val="VerbatimChar"/>
         </w:rPr>
-        <w:t xml:space="preserve">## -7.6236 -0.6855  0.1176  0.7769  8.2599 </w:t>
+        <w:t xml:space="preserve">## -6.8312 -0.5911  0.0347  0.7461  8.1378 </w:t>
       </w:r>
       <w:r>
         <w:br/>
@@ -5499,25 +5596,25 @@
         <w:rPr>
           <w:rStyle w:val="VerbatimChar"/>
         </w:rPr>
-        <w:t xml:space="preserve">## (Intercept)                       -3.0069     0.1603 -18.755  &lt; 2e-16 ***</w:t>
-      </w:r>
-      <w:r>
-        <w:br/>
-      </w:r>
-      <w:r>
-        <w:rPr>
-          <w:rStyle w:val="VerbatimChar"/>
-        </w:rPr>
-        <w:t xml:space="preserve">## penguins$species[train]Chinstrap   2.0628     0.3066   6.727 1.51e-10 ***</w:t>
-      </w:r>
-      <w:r>
-        <w:br/>
-      </w:r>
-      <w:r>
-        <w:rPr>
-          <w:rStyle w:val="VerbatimChar"/>
-        </w:rPr>
-        <w:t xml:space="preserve">## penguins$species[train]Gentoo      7.1991     0.2403  29.956  &lt; 2e-16 ***</w:t>
+        <w:t xml:space="preserve">## (Intercept)                       -2.5583     0.1602 -15.965  &lt; 2e-16 ***</w:t>
+      </w:r>
+      <w:r>
+        <w:br/>
+      </w:r>
+      <w:r>
+        <w:rPr>
+          <w:rStyle w:val="VerbatimChar"/>
+        </w:rPr>
+        <w:t xml:space="preserve">## penguins$species[train]Chinstrap   0.9457     0.3065   3.086  0.00229 ** </w:t>
+      </w:r>
+      <w:r>
+        <w:br/>
+      </w:r>
+      <w:r>
+        <w:rPr>
+          <w:rStyle w:val="VerbatimChar"/>
+        </w:rPr>
+        <w:t xml:space="preserve">## penguins$species[train]Gentoo      6.5047     0.2402  27.080  &lt; 2e-16 ***</w:t>
       </w:r>
       <w:r>
         <w:br/>
@@ -5553,25 +5650,25 @@
         <w:rPr>
           <w:rStyle w:val="VerbatimChar"/>
         </w:rPr>
-        <w:t xml:space="preserve">## Residual standard error: 1.611 on 217 degrees of freedom</w:t>
-      </w:r>
-      <w:r>
-        <w:br/>
-      </w:r>
-      <w:r>
-        <w:rPr>
-          <w:rStyle w:val="VerbatimChar"/>
-        </w:rPr>
-        <w:t xml:space="preserve">## Multiple R-squared:  0.808,  Adjusted R-squared:  0.8062 </w:t>
-      </w:r>
-      <w:r>
-        <w:br/>
-      </w:r>
-      <w:r>
-        <w:rPr>
-          <w:rStyle w:val="VerbatimChar"/>
-        </w:rPr>
-        <w:t xml:space="preserve">## F-statistic: 456.6 on 2 and 217 DF,  p-value: &lt; 2.2e-16</w:t>
+        <w:t xml:space="preserve">## Residual standard error: 1.61 on 217 degrees of freedom</w:t>
+      </w:r>
+      <w:r>
+        <w:br/>
+      </w:r>
+      <w:r>
+        <w:rPr>
+          <w:rStyle w:val="VerbatimChar"/>
+        </w:rPr>
+        <w:t xml:space="preserve">## Multiple R-squared:  0.7822, Adjusted R-squared:  0.7802 </w:t>
+      </w:r>
+      <w:r>
+        <w:br/>
+      </w:r>
+      <w:r>
+        <w:rPr>
+          <w:rStyle w:val="VerbatimChar"/>
+        </w:rPr>
+        <w:t xml:space="preserve">## F-statistic: 389.7 on 2 and 217 DF,  p-value: &lt; 2.2e-16</w:t>
       </w:r>
       <w:r>
         <w:br/>
@@ -5661,7 +5758,7 @@
         <w:rPr>
           <w:rStyle w:val="VerbatimChar"/>
         </w:rPr>
-        <w:t xml:space="preserve">## -4.7164 -0.6089  0.0714  0.7795  2.4619 </w:t>
+        <w:t xml:space="preserve">## -4.5377 -0.6779  0.0456  0.7245  2.7484 </w:t>
       </w:r>
       <w:r>
         <w:br/>
@@ -5697,25 +5794,25 @@
         <w:rPr>
           <w:rStyle w:val="VerbatimChar"/>
         </w:rPr>
-        <w:t xml:space="preserve">## (Intercept)                        0.7279     0.1100   6.620 2.78e-10 ***</w:t>
-      </w:r>
-      <w:r>
-        <w:br/>
-      </w:r>
-      <w:r>
-        <w:rPr>
-          <w:rStyle w:val="VerbatimChar"/>
-        </w:rPr>
-        <w:t xml:space="preserve">## penguins$species[train]Chinstrap  -2.9902     0.2103 -14.219  &lt; 2e-16 ***</w:t>
-      </w:r>
-      <w:r>
-        <w:br/>
-      </w:r>
-      <w:r>
-        <w:rPr>
-          <w:rStyle w:val="VerbatimChar"/>
-        </w:rPr>
-        <w:t xml:space="preserve">## penguins$species[train]Gentoo     -0.5742     0.1648  -3.484 0.000598 ***</w:t>
+        <w:t xml:space="preserve">## (Intercept)                        1.0819     0.1121   9.648  &lt; 2e-16 ***</w:t>
+      </w:r>
+      <w:r>
+        <w:br/>
+      </w:r>
+      <w:r>
+        <w:rPr>
+          <w:rStyle w:val="VerbatimChar"/>
+        </w:rPr>
+        <w:t xml:space="preserve">## penguins$species[train]Chinstrap  -3.9929     0.2145 -18.618  &lt; 2e-16 ***</w:t>
+      </w:r>
+      <w:r>
+        <w:br/>
+      </w:r>
+      <w:r>
+        <w:rPr>
+          <w:rStyle w:val="VerbatimChar"/>
+        </w:rPr>
+        <w:t xml:space="preserve">## penguins$species[train]Gentoo     -1.0653     0.1681  -6.338 1.33e-09 ***</w:t>
       </w:r>
       <w:r>
         <w:br/>
@@ -5751,25 +5848,25 @@
         <w:rPr>
           <w:rStyle w:val="VerbatimChar"/>
         </w:rPr>
-        <w:t xml:space="preserve">## Residual standard error: 1.105 on 217 degrees of freedom</w:t>
-      </w:r>
-      <w:r>
-        <w:br/>
-      </w:r>
-      <w:r>
-        <w:rPr>
-          <w:rStyle w:val="VerbatimChar"/>
-        </w:rPr>
-        <w:t xml:space="preserve">## Multiple R-squared:  0.4854, Adjusted R-squared:  0.4806 </w:t>
-      </w:r>
-      <w:r>
-        <w:br/>
-      </w:r>
-      <w:r>
-        <w:rPr>
-          <w:rStyle w:val="VerbatimChar"/>
-        </w:rPr>
-        <w:t xml:space="preserve">## F-statistic: 102.3 on 2 and 217 DF,  p-value: &lt; 2.2e-16</w:t>
+        <w:t xml:space="preserve">## Residual standard error: 1.127 on 217 degrees of freedom</w:t>
+      </w:r>
+      <w:r>
+        <w:br/>
+      </w:r>
+      <w:r>
+        <w:rPr>
+          <w:rStyle w:val="VerbatimChar"/>
+        </w:rPr>
+        <w:t xml:space="preserve">## Multiple R-squared:  0.615,  Adjusted R-squared:  0.6115 </w:t>
+      </w:r>
+      <w:r>
+        <w:br/>
+      </w:r>
+      <w:r>
+        <w:rPr>
+          <w:rStyle w:val="VerbatimChar"/>
+        </w:rPr>
+        <w:t xml:space="preserve">## F-statistic: 173.3 on 2 and 217 DF,  p-value: &lt; 2.2e-16</w:t>
       </w:r>
     </w:p>
     <w:bookmarkEnd w:id="43"/>
@@ -6162,7 +6259,7 @@
         <w:rPr>
           <w:rStyle w:val="VerbatimChar"/>
         </w:rPr>
-        <w:t xml:space="preserve">##   Chinstrap 0.01818182 0.17727273 0.00000000</w:t>
+        <w:t xml:space="preserve">##   Chinstrap 0.01363636 0.18181818 0.00000000</w:t>
       </w:r>
       <w:r>
         <w:br/>
@@ -6220,7 +6317,7 @@
         <w:rPr>
           <w:rStyle w:val="VerbatimChar"/>
         </w:rPr>
-        <w:t xml:space="preserve">## [1] 0.9818182</w:t>
+        <w:t xml:space="preserve">## [1] 0.9863636</w:t>
       </w:r>
     </w:p>
     <w:bookmarkEnd w:id="49"/>
@@ -6368,7 +6465,7 @@
         <w:rPr>
           <w:rStyle w:val="NormalTok"/>
         </w:rPr>
-        <w:t xml:space="preserve">(bill_length_mm, bill_depth_mm, flipper_length_mm) </w:t>
+        <w:t xml:space="preserve">(bill_length_mm, bill_depth_mm, body_mass_g) </w:t>
       </w:r>
       <w:r>
         <w:rPr>
@@ -6380,16 +6477,7 @@
         <w:rPr>
           <w:rStyle w:val="NormalTok"/>
         </w:rPr>
-        <w:t xml:space="preserve"> species,</w:t>
-      </w:r>
-      <w:r>
-        <w:br/>
-      </w:r>
-      <w:r>
-        <w:rPr>
-          <w:rStyle w:val="NormalTok"/>
-        </w:rPr>
-        <w:t xml:space="preserve">    </w:t>
+        <w:t xml:space="preserve"> species, </w:t>
       </w:r>
       <w:r>
         <w:rPr>
@@ -6401,6 +6489,70 @@
         <w:rPr>
           <w:rStyle w:val="NormalTok"/>
         </w:rPr>
+        <w:t xml:space="preserve"> penguins_noNA[train,</w:t>
+      </w:r>
+      <w:r>
+        <w:br/>
+      </w:r>
+      <w:r>
+        <w:rPr>
+          <w:rStyle w:val="NormalTok"/>
+        </w:rPr>
+        <w:t xml:space="preserve">    ])</w:t>
+      </w:r>
+    </w:p>
+    <w:p>
+      <w:pPr>
+        <w:pStyle w:val="FirstParagraph"/>
+      </w:pPr>
+      <w:r>
+        <w:t xml:space="preserve">And run the candisc function:</w:t>
+      </w:r>
+    </w:p>
+    <w:p>
+      <w:pPr>
+        <w:pStyle w:val="SourceCode"/>
+      </w:pPr>
+      <w:r>
+        <w:rPr>
+          <w:rStyle w:val="NormalTok"/>
+        </w:rPr>
+        <w:t xml:space="preserve">penguinscan </w:t>
+      </w:r>
+      <w:r>
+        <w:rPr>
+          <w:rStyle w:val="OtherTok"/>
+        </w:rPr>
+        <w:t xml:space="preserve">&lt;-</w:t>
+      </w:r>
+      <w:r>
+        <w:rPr>
+          <w:rStyle w:val="NormalTok"/>
+        </w:rPr>
+        <w:t xml:space="preserve"> </w:t>
+      </w:r>
+      <w:r>
+        <w:rPr>
+          <w:rStyle w:val="FunctionTok"/>
+        </w:rPr>
+        <w:t xml:space="preserve">candisc</w:t>
+      </w:r>
+      <w:r>
+        <w:rPr>
+          <w:rStyle w:val="NormalTok"/>
+        </w:rPr>
+        <w:t xml:space="preserve">(penguinsmod, </w:t>
+      </w:r>
+      <w:r>
+        <w:rPr>
+          <w:rStyle w:val="AttributeTok"/>
+        </w:rPr>
+        <w:t xml:space="preserve">data =</w:t>
+      </w:r>
+      <w:r>
+        <w:rPr>
+          <w:rStyle w:val="NormalTok"/>
+        </w:rPr>
         <w:t xml:space="preserve"> penguins_noNA[train, ])</w:t>
       </w:r>
     </w:p>
@@ -6409,7 +6561,7 @@
         <w:pStyle w:val="FirstParagraph"/>
       </w:pPr>
       <w:r>
-        <w:t xml:space="preserve">And run the candisc function:</w:t>
+        <w:t xml:space="preserve">Next pull the raw coefficients, standardized weights, and structure coefficients from the output:</w:t>
       </w:r>
     </w:p>
     <w:p>
@@ -6420,43 +6572,179 @@
         <w:rPr>
           <w:rStyle w:val="NormalTok"/>
         </w:rPr>
-        <w:t xml:space="preserve">penguinscan </w:t>
-      </w:r>
-      <w:r>
-        <w:rPr>
-          <w:rStyle w:val="OtherTok"/>
-        </w:rPr>
-        <w:t xml:space="preserve">&lt;-</w:t>
-      </w:r>
-      <w:r>
-        <w:rPr>
-          <w:rStyle w:val="NormalTok"/>
-        </w:rPr>
-        <w:t xml:space="preserve"> </w:t>
-      </w:r>
-      <w:r>
-        <w:rPr>
-          <w:rStyle w:val="FunctionTok"/>
-        </w:rPr>
-        <w:t xml:space="preserve">candisc</w:t>
-      </w:r>
-      <w:r>
-        <w:rPr>
-          <w:rStyle w:val="NormalTok"/>
-        </w:rPr>
-        <w:t xml:space="preserve">(penguinsmod, </w:t>
-      </w:r>
-      <w:r>
-        <w:rPr>
-          <w:rStyle w:val="AttributeTok"/>
-        </w:rPr>
-        <w:t xml:space="preserve">data =</w:t>
-      </w:r>
-      <w:r>
-        <w:rPr>
-          <w:rStyle w:val="NormalTok"/>
-        </w:rPr>
-        <w:t xml:space="preserve"> penguins_noNA[train, ])</w:t>
+        <w:t xml:space="preserve">penguinscan</w:t>
+      </w:r>
+      <w:r>
+        <w:rPr>
+          <w:rStyle w:val="SpecialCharTok"/>
+        </w:rPr>
+        <w:t xml:space="preserve">$</w:t>
+      </w:r>
+      <w:r>
+        <w:rPr>
+          <w:rStyle w:val="NormalTok"/>
+        </w:rPr>
+        <w:t xml:space="preserve">coeffs.raw</w:t>
+      </w:r>
+    </w:p>
+    <w:p>
+      <w:pPr>
+        <w:pStyle w:val="SourceCode"/>
+      </w:pPr>
+      <w:r>
+        <w:rPr>
+          <w:rStyle w:val="VerbatimChar"/>
+        </w:rPr>
+        <w:t xml:space="preserve">##                       Can1         Can2</w:t>
+      </w:r>
+      <w:r>
+        <w:br/>
+      </w:r>
+      <w:r>
+        <w:rPr>
+          <w:rStyle w:val="VerbatimChar"/>
+        </w:rPr>
+        <w:t xml:space="preserve">## bill_length_mm  0.11273857  0.407717650</w:t>
+      </w:r>
+      <w:r>
+        <w:br/>
+      </w:r>
+      <w:r>
+        <w:rPr>
+          <w:rStyle w:val="VerbatimChar"/>
+        </w:rPr>
+        <w:t xml:space="preserve">## bill_depth_mm  -1.00433350  0.005141873</w:t>
+      </w:r>
+      <w:r>
+        <w:br/>
+      </w:r>
+      <w:r>
+        <w:rPr>
+          <w:rStyle w:val="VerbatimChar"/>
+        </w:rPr>
+        <w:t xml:space="preserve">## body_mass_g     0.00194526 -0.001892466</w:t>
+      </w:r>
+    </w:p>
+    <w:p>
+      <w:pPr>
+        <w:pStyle w:val="SourceCode"/>
+      </w:pPr>
+      <w:r>
+        <w:rPr>
+          <w:rStyle w:val="NormalTok"/>
+        </w:rPr>
+        <w:t xml:space="preserve">penguinscan</w:t>
+      </w:r>
+      <w:r>
+        <w:rPr>
+          <w:rStyle w:val="SpecialCharTok"/>
+        </w:rPr>
+        <w:t xml:space="preserve">$</w:t>
+      </w:r>
+      <w:r>
+        <w:rPr>
+          <w:rStyle w:val="NormalTok"/>
+        </w:rPr>
+        <w:t xml:space="preserve">coeffs.std</w:t>
+      </w:r>
+    </w:p>
+    <w:p>
+      <w:pPr>
+        <w:pStyle w:val="SourceCode"/>
+      </w:pPr>
+      <w:r>
+        <w:rPr>
+          <w:rStyle w:val="VerbatimChar"/>
+        </w:rPr>
+        <w:t xml:space="preserve">##                      Can1         Can2</w:t>
+      </w:r>
+      <w:r>
+        <w:br/>
+      </w:r>
+      <w:r>
+        <w:rPr>
+          <w:rStyle w:val="VerbatimChar"/>
+        </w:rPr>
+        <w:t xml:space="preserve">## bill_length_mm  0.3532702  1.277597455</w:t>
+      </w:r>
+      <w:r>
+        <w:br/>
+      </w:r>
+      <w:r>
+        <w:rPr>
+          <w:rStyle w:val="VerbatimChar"/>
+        </w:rPr>
+        <w:t xml:space="preserve">## bill_depth_mm  -1.1549278  0.005912869</w:t>
+      </w:r>
+      <w:r>
+        <w:br/>
+      </w:r>
+      <w:r>
+        <w:rPr>
+          <w:rStyle w:val="VerbatimChar"/>
+        </w:rPr>
+        <w:t xml:space="preserve">## body_mass_g     0.9067458 -0.882136932</w:t>
+      </w:r>
+    </w:p>
+    <w:p>
+      <w:pPr>
+        <w:pStyle w:val="SourceCode"/>
+      </w:pPr>
+      <w:r>
+        <w:rPr>
+          <w:rStyle w:val="NormalTok"/>
+        </w:rPr>
+        <w:t xml:space="preserve">penguinscan</w:t>
+      </w:r>
+      <w:r>
+        <w:rPr>
+          <w:rStyle w:val="SpecialCharTok"/>
+        </w:rPr>
+        <w:t xml:space="preserve">$</w:t>
+      </w:r>
+      <w:r>
+        <w:rPr>
+          <w:rStyle w:val="NormalTok"/>
+        </w:rPr>
+        <w:t xml:space="preserve">structure</w:t>
+      </w:r>
+    </w:p>
+    <w:p>
+      <w:pPr>
+        <w:pStyle w:val="SourceCode"/>
+      </w:pPr>
+      <w:r>
+        <w:rPr>
+          <w:rStyle w:val="VerbatimChar"/>
+        </w:rPr>
+        <w:t xml:space="preserve">##                      Can1        Can2</w:t>
+      </w:r>
+      <w:r>
+        <w:br/>
+      </w:r>
+      <w:r>
+        <w:rPr>
+          <w:rStyle w:val="VerbatimChar"/>
+        </w:rPr>
+        <w:t xml:space="preserve">## bill_length_mm  0.5865915  0.73466391</w:t>
+      </w:r>
+      <w:r>
+        <w:br/>
+      </w:r>
+      <w:r>
+        <w:rPr>
+          <w:rStyle w:val="VerbatimChar"/>
+        </w:rPr>
+        <w:t xml:space="preserve">## bill_depth_mm  -0.8436517  0.16793812</w:t>
+      </w:r>
+      <w:r>
+        <w:br/>
+      </w:r>
+      <w:r>
+        <w:rPr>
+          <w:rStyle w:val="VerbatimChar"/>
+        </w:rPr>
+        <w:t xml:space="preserve">## body_mass_g     0.8589550 -0.08022041</w:t>
       </w:r>
     </w:p>
     <w:p>
@@ -6464,7 +6752,7 @@
         <w:pStyle w:val="FirstParagraph"/>
       </w:pPr>
       <w:r>
-        <w:t xml:space="preserve">Next pull the raw coefficients, standardized weights, and structure coefficients from the output:</w:t>
+        <w:t xml:space="preserve">Note that the raw coefficients are the same as the lda output:</w:t>
       </w:r>
     </w:p>
     <w:p>
@@ -6475,7 +6763,7 @@
         <w:rPr>
           <w:rStyle w:val="NormalTok"/>
         </w:rPr>
-        <w:t xml:space="preserve">penguinscan</w:t>
+        <w:t xml:space="preserve">penguinsLDA</w:t>
       </w:r>
       <w:r>
         <w:rPr>
@@ -6487,7 +6775,7 @@
         <w:rPr>
           <w:rStyle w:val="NormalTok"/>
         </w:rPr>
-        <w:t xml:space="preserve">coeffs.raw</w:t>
+        <w:t xml:space="preserve">scaling</w:t>
       </w:r>
     </w:p>
     <w:p>
@@ -6498,225 +6786,34 @@
         <w:rPr>
           <w:rStyle w:val="VerbatimChar"/>
         </w:rPr>
-        <w:t xml:space="preserve">##                         Can1        Can2</w:t>
-      </w:r>
-      <w:r>
-        <w:br/>
-      </w:r>
-      <w:r>
-        <w:rPr>
-          <w:rStyle w:val="VerbatimChar"/>
-        </w:rPr>
-        <w:t xml:space="preserve">## bill_length_mm     0.1510441  0.35895484</w:t>
-      </w:r>
-      <w:r>
-        <w:br/>
-      </w:r>
-      <w:r>
-        <w:rPr>
-          <w:rStyle w:val="VerbatimChar"/>
-        </w:rPr>
-        <w:t xml:space="preserve">## bill_depth_mm     -0.9189293  0.04865332</w:t>
-      </w:r>
-      <w:r>
-        <w:br/>
-      </w:r>
-      <w:r>
-        <w:rPr>
-          <w:rStyle w:val="VerbatimChar"/>
-        </w:rPr>
-        <w:t xml:space="preserve">## flipper_length_mm  0.1239302 -0.09466738</w:t>
-      </w:r>
-    </w:p>
-    <w:p>
-      <w:pPr>
-        <w:pStyle w:val="SourceCode"/>
-      </w:pPr>
-      <w:r>
-        <w:rPr>
-          <w:rStyle w:val="NormalTok"/>
-        </w:rPr>
-        <w:t xml:space="preserve">penguinscan</w:t>
-      </w:r>
-      <w:r>
-        <w:rPr>
-          <w:rStyle w:val="SpecialCharTok"/>
-        </w:rPr>
-        <w:t xml:space="preserve">$</w:t>
-      </w:r>
-      <w:r>
-        <w:rPr>
-          <w:rStyle w:val="NormalTok"/>
-        </w:rPr>
-        <w:t xml:space="preserve">coeffs.std</w:t>
-      </w:r>
-    </w:p>
-    <w:p>
-      <w:pPr>
-        <w:pStyle w:val="SourceCode"/>
-      </w:pPr>
-      <w:r>
-        <w:rPr>
-          <w:rStyle w:val="VerbatimChar"/>
-        </w:rPr>
-        <w:t xml:space="preserve">##                         Can1        Can2</w:t>
-      </w:r>
-      <w:r>
-        <w:br/>
-      </w:r>
-      <w:r>
-        <w:rPr>
-          <w:rStyle w:val="VerbatimChar"/>
-        </w:rPr>
-        <w:t xml:space="preserve">## bill_length_mm     0.4733020  1.12479751</w:t>
-      </w:r>
-      <w:r>
-        <w:br/>
-      </w:r>
-      <w:r>
-        <w:rPr>
-          <w:rStyle w:val="VerbatimChar"/>
-        </w:rPr>
-        <w:t xml:space="preserve">## bill_depth_mm     -1.0567178  0.05594862</w:t>
-      </w:r>
-      <w:r>
-        <w:br/>
-      </w:r>
-      <w:r>
-        <w:rPr>
-          <w:rStyle w:val="VerbatimChar"/>
-        </w:rPr>
-        <w:t xml:space="preserve">## flipper_length_mm  0.8282881 -0.63270987</w:t>
-      </w:r>
-    </w:p>
-    <w:p>
-      <w:pPr>
-        <w:pStyle w:val="SourceCode"/>
-      </w:pPr>
-      <w:r>
-        <w:rPr>
-          <w:rStyle w:val="NormalTok"/>
-        </w:rPr>
-        <w:t xml:space="preserve">penguinscan</w:t>
-      </w:r>
-      <w:r>
-        <w:rPr>
-          <w:rStyle w:val="SpecialCharTok"/>
-        </w:rPr>
-        <w:t xml:space="preserve">$</w:t>
-      </w:r>
-      <w:r>
-        <w:rPr>
-          <w:rStyle w:val="NormalTok"/>
-        </w:rPr>
-        <w:t xml:space="preserve">structure</w:t>
-      </w:r>
-    </w:p>
-    <w:p>
-      <w:pPr>
-        <w:pStyle w:val="SourceCode"/>
-      </w:pPr>
-      <w:r>
-        <w:rPr>
-          <w:rStyle w:val="VerbatimChar"/>
-        </w:rPr>
-        <w:t xml:space="preserve">##                         Can1        Can2</w:t>
-      </w:r>
-      <w:r>
-        <w:br/>
-      </w:r>
-      <w:r>
-        <w:rPr>
-          <w:rStyle w:val="VerbatimChar"/>
-        </w:rPr>
-        <w:t xml:space="preserve">## bill_length_mm     0.6488560  0.72180839</w:t>
-      </w:r>
-      <w:r>
-        <w:br/>
-      </w:r>
-      <w:r>
-        <w:rPr>
-          <w:rStyle w:val="VerbatimChar"/>
-        </w:rPr>
-        <w:t xml:space="preserve">## bill_depth_mm     -0.8184259  0.29792869</w:t>
-      </w:r>
-      <w:r>
-        <w:br/>
-      </w:r>
-      <w:r>
-        <w:rPr>
-          <w:rStyle w:val="VerbatimChar"/>
-        </w:rPr>
-        <w:t xml:space="preserve">## flipper_length_mm  0.9166926 -0.03717117</w:t>
-      </w:r>
-    </w:p>
-    <w:p>
-      <w:pPr>
-        <w:pStyle w:val="FirstParagraph"/>
-      </w:pPr>
-      <w:r>
-        <w:t xml:space="preserve">Note that the raw coefficients are the same as the lda output:</w:t>
-      </w:r>
-    </w:p>
-    <w:p>
-      <w:pPr>
-        <w:pStyle w:val="SourceCode"/>
-      </w:pPr>
-      <w:r>
-        <w:rPr>
-          <w:rStyle w:val="NormalTok"/>
-        </w:rPr>
-        <w:t xml:space="preserve">penguinsLDA</w:t>
-      </w:r>
-      <w:r>
-        <w:rPr>
-          <w:rStyle w:val="SpecialCharTok"/>
-        </w:rPr>
-        <w:t xml:space="preserve">$</w:t>
-      </w:r>
-      <w:r>
-        <w:rPr>
-          <w:rStyle w:val="NormalTok"/>
-        </w:rPr>
-        <w:t xml:space="preserve">scaling</w:t>
-      </w:r>
-    </w:p>
-    <w:p>
-      <w:pPr>
-        <w:pStyle w:val="SourceCode"/>
-      </w:pPr>
-      <w:r>
-        <w:rPr>
-          <w:rStyle w:val="VerbatimChar"/>
-        </w:rPr>
-        <w:t xml:space="preserve">##                          LD1         LD2</w:t>
-      </w:r>
-      <w:r>
-        <w:br/>
-      </w:r>
-      <w:r>
-        <w:rPr>
-          <w:rStyle w:val="VerbatimChar"/>
-        </w:rPr>
-        <w:t xml:space="preserve">## bill_length_mm     0.1510441 -0.35895484</w:t>
-      </w:r>
-      <w:r>
-        <w:br/>
-      </w:r>
-      <w:r>
-        <w:rPr>
-          <w:rStyle w:val="VerbatimChar"/>
-        </w:rPr>
-        <w:t xml:space="preserve">## bill_depth_mm     -0.9189293 -0.04865332</w:t>
-      </w:r>
-      <w:r>
-        <w:br/>
-      </w:r>
-      <w:r>
-        <w:rPr>
-          <w:rStyle w:val="VerbatimChar"/>
-        </w:rPr>
-        <w:t xml:space="preserve">## flipper_length_mm  0.1239302  0.09466738</w:t>
+        <w:t xml:space="preserve">##                        LD1          LD2</w:t>
+      </w:r>
+      <w:r>
+        <w:br/>
+      </w:r>
+      <w:r>
+        <w:rPr>
+          <w:rStyle w:val="VerbatimChar"/>
+        </w:rPr>
+        <w:t xml:space="preserve">## bill_length_mm  0.11273857 -0.407717650</w:t>
+      </w:r>
+      <w:r>
+        <w:br/>
+      </w:r>
+      <w:r>
+        <w:rPr>
+          <w:rStyle w:val="VerbatimChar"/>
+        </w:rPr>
+        <w:t xml:space="preserve">## bill_depth_mm  -1.00433350 -0.005141873</w:t>
+      </w:r>
+      <w:r>
+        <w:br/>
+      </w:r>
+      <w:r>
+        <w:rPr>
+          <w:rStyle w:val="VerbatimChar"/>
+        </w:rPr>
+        <w:t xml:space="preserve">## body_mass_g     0.00194526  0.001892466</w:t>
       </w:r>
     </w:p>
     <w:p>
@@ -6987,16 +7084,16 @@
         <w:rPr>
           <w:rStyle w:val="VerbatimChar"/>
         </w:rPr>
-        <w:t xml:space="preserve">##   Adelie        46         1      0</w:t>
-      </w:r>
-      <w:r>
-        <w:br/>
-      </w:r>
-      <w:r>
-        <w:rPr>
-          <w:rStyle w:val="VerbatimChar"/>
-        </w:rPr>
-        <w:t xml:space="preserve">##   Chinstrap      1        24      0</w:t>
+        <w:t xml:space="preserve">##   Adelie        47         0      0</w:t>
+      </w:r>
+      <w:r>
+        <w:br/>
+      </w:r>
+      <w:r>
+        <w:rPr>
+          <w:rStyle w:val="VerbatimChar"/>
+        </w:rPr>
+        <w:t xml:space="preserve">##   Chinstrap      0        25      0</w:t>
       </w:r>
       <w:r>
         <w:br/>
@@ -7057,7 +7154,7 @@
         <w:rPr>
           <w:rStyle w:val="VerbatimChar"/>
         </w:rPr>
-        <w:t xml:space="preserve">## [1] 0.9823009</w:t>
+        <w:t xml:space="preserve">## [1] 1</w:t>
       </w:r>
     </w:p>
     <w:bookmarkStart w:id="53" w:name="Xabfde9f8b0b2b37e8b1e02ed03ad8a4b301434b"/>
@@ -7163,6 +7260,18 @@
       </w:r>
       <w:r>
         <w:rPr>
+          <w:rStyle w:val="FunctionTok"/>
+        </w:rPr>
+        <w:t xml:space="preserve">c</w:t>
+      </w:r>
+      <w:r>
+        <w:rPr>
+          <w:rStyle w:val="NormalTok"/>
+        </w:rPr>
+        <w:t xml:space="preserve">(</w:t>
+      </w:r>
+      <w:r>
+        <w:rPr>
           <w:rStyle w:val="DecValTok"/>
         </w:rPr>
         <w:t xml:space="preserve">3</w:t>
@@ -7177,13 +7286,25 @@
         <w:rPr>
           <w:rStyle w:val="DecValTok"/>
         </w:rPr>
-        <w:t xml:space="preserve">5</w:t>
-      </w:r>
-      <w:r>
-        <w:rPr>
-          <w:rStyle w:val="NormalTok"/>
-        </w:rPr>
-        <w:t xml:space="preserve">])</w:t>
+        <w:t xml:space="preserve">4</w:t>
+      </w:r>
+      <w:r>
+        <w:rPr>
+          <w:rStyle w:val="NormalTok"/>
+        </w:rPr>
+        <w:t xml:space="preserve">, </w:t>
+      </w:r>
+      <w:r>
+        <w:rPr>
+          <w:rStyle w:val="DecValTok"/>
+        </w:rPr>
+        <w:t xml:space="preserve">6</w:t>
+      </w:r>
+      <w:r>
+        <w:rPr>
+          <w:rStyle w:val="NormalTok"/>
+        </w:rPr>
+        <w:t xml:space="preserve">)])</w:t>
       </w:r>
       <w:r>
         <w:br/>
@@ -7399,6 +7520,18 @@
       </w:r>
       <w:r>
         <w:rPr>
+          <w:rStyle w:val="FunctionTok"/>
+        </w:rPr>
+        <w:t xml:space="preserve">c</w:t>
+      </w:r>
+      <w:r>
+        <w:rPr>
+          <w:rStyle w:val="NormalTok"/>
+        </w:rPr>
+        <w:t xml:space="preserve">(</w:t>
+      </w:r>
+      <w:r>
+        <w:rPr>
           <w:rStyle w:val="DecValTok"/>
         </w:rPr>
         <w:t xml:space="preserve">3</w:t>
@@ -7413,13 +7546,25 @@
         <w:rPr>
           <w:rStyle w:val="DecValTok"/>
         </w:rPr>
-        <w:t xml:space="preserve">5</w:t>
-      </w:r>
-      <w:r>
-        <w:rPr>
-          <w:rStyle w:val="NormalTok"/>
-        </w:rPr>
-        <w:t xml:space="preserve">])</w:t>
+        <w:t xml:space="preserve">4</w:t>
+      </w:r>
+      <w:r>
+        <w:rPr>
+          <w:rStyle w:val="NormalTok"/>
+        </w:rPr>
+        <w:t xml:space="preserve">, </w:t>
+      </w:r>
+      <w:r>
+        <w:rPr>
+          <w:rStyle w:val="DecValTok"/>
+        </w:rPr>
+        <w:t xml:space="preserve">6</w:t>
+      </w:r>
+      <w:r>
+        <w:rPr>
+          <w:rStyle w:val="NormalTok"/>
+        </w:rPr>
+        <w:t xml:space="preserve">)])</w:t>
       </w:r>
       <w:r>
         <w:br/>
@@ -7492,6 +7637,18 @@
       </w:r>
       <w:r>
         <w:rPr>
+          <w:rStyle w:val="FunctionTok"/>
+        </w:rPr>
+        <w:t xml:space="preserve">c</w:t>
+      </w:r>
+      <w:r>
+        <w:rPr>
+          <w:rStyle w:val="NormalTok"/>
+        </w:rPr>
+        <w:t xml:space="preserve">(</w:t>
+      </w:r>
+      <w:r>
+        <w:rPr>
           <w:rStyle w:val="DecValTok"/>
         </w:rPr>
         <w:t xml:space="preserve">3</w:t>
@@ -7506,13 +7663,34 @@
         <w:rPr>
           <w:rStyle w:val="DecValTok"/>
         </w:rPr>
-        <w:t xml:space="preserve">5</w:t>
-      </w:r>
-      <w:r>
-        <w:rPr>
-          <w:rStyle w:val="NormalTok"/>
-        </w:rPr>
-        <w:t xml:space="preserve">])</w:t>
+        <w:t xml:space="preserve">4</w:t>
+      </w:r>
+      <w:r>
+        <w:rPr>
+          <w:rStyle w:val="NormalTok"/>
+        </w:rPr>
+        <w:t xml:space="preserve">,</w:t>
+      </w:r>
+      <w:r>
+        <w:br/>
+      </w:r>
+      <w:r>
+        <w:rPr>
+          <w:rStyle w:val="NormalTok"/>
+        </w:rPr>
+        <w:t xml:space="preserve">    </w:t>
+      </w:r>
+      <w:r>
+        <w:rPr>
+          <w:rStyle w:val="DecValTok"/>
+        </w:rPr>
+        <w:t xml:space="preserve">6</w:t>
+      </w:r>
+      <w:r>
+        <w:rPr>
+          <w:rStyle w:val="NormalTok"/>
+        </w:rPr>
+        <w:t xml:space="preserve">)])</w:t>
       </w:r>
       <w:r>
         <w:br/>
@@ -7585,6 +7763,18 @@
       </w:r>
       <w:r>
         <w:rPr>
+          <w:rStyle w:val="FunctionTok"/>
+        </w:rPr>
+        <w:t xml:space="preserve">c</w:t>
+      </w:r>
+      <w:r>
+        <w:rPr>
+          <w:rStyle w:val="NormalTok"/>
+        </w:rPr>
+        <w:t xml:space="preserve">(</w:t>
+      </w:r>
+      <w:r>
+        <w:rPr>
           <w:rStyle w:val="DecValTok"/>
         </w:rPr>
         <w:t xml:space="preserve">3</w:t>
@@ -7599,13 +7789,25 @@
         <w:rPr>
           <w:rStyle w:val="DecValTok"/>
         </w:rPr>
-        <w:t xml:space="preserve">5</w:t>
-      </w:r>
-      <w:r>
-        <w:rPr>
-          <w:rStyle w:val="NormalTok"/>
-        </w:rPr>
-        <w:t xml:space="preserve">])</w:t>
+        <w:t xml:space="preserve">4</w:t>
+      </w:r>
+      <w:r>
+        <w:rPr>
+          <w:rStyle w:val="NormalTok"/>
+        </w:rPr>
+        <w:t xml:space="preserve">, </w:t>
+      </w:r>
+      <w:r>
+        <w:rPr>
+          <w:rStyle w:val="DecValTok"/>
+        </w:rPr>
+        <w:t xml:space="preserve">6</w:t>
+      </w:r>
+      <w:r>
+        <w:rPr>
+          <w:rStyle w:val="NormalTok"/>
+        </w:rPr>
+        <w:t xml:space="preserve">)])</w:t>
       </w:r>
       <w:r>
         <w:br/>
@@ -7913,7 +8115,7 @@
         <w:rPr>
           <w:rStyle w:val="VerbatimChar"/>
         </w:rPr>
-        <w:t xml:space="preserve">## c(rep("Adelie", dim(YAdelie)[1]), rep("Chinstrap", dim(YChinstrap)[1]))           3.3257</w:t>
+        <w:t xml:space="preserve">## c(rep("Adelie", dim(YAdelie)[1]), rep("Chinstrap", dim(YChinstrap)[1]))           3.7556</w:t>
       </w:r>
       <w:r>
         <w:br/>
@@ -7940,7 +8142,7 @@
         <w:rPr>
           <w:rStyle w:val="VerbatimChar"/>
         </w:rPr>
-        <w:t xml:space="preserve">## c(rep("Adelie", dim(YAdelie)[1]), rep("Chinstrap", dim(YChinstrap)[1]))    232.8</w:t>
+        <w:t xml:space="preserve">## c(rep("Adelie", dim(YAdelie)[1]), rep("Chinstrap", dim(YChinstrap)[1]))   262.89</w:t>
       </w:r>
       <w:r>
         <w:br/>
@@ -8337,7 +8539,7 @@
         <w:rPr>
           <w:rStyle w:val="VerbatimChar"/>
         </w:rPr>
-        <w:t xml:space="preserve">## c(rep("Adelie", dim(YAdelie)[1]), rep("Chinstrap", dim(YChinstrap)[1]))           3.3257</w:t>
+        <w:t xml:space="preserve">## c(rep("Adelie", dim(YAdelie)[1]), rep("Chinstrap", dim(YChinstrap)[1]))           3.7556</w:t>
       </w:r>
       <w:r>
         <w:br/>
@@ -8364,7 +8566,7 @@
         <w:rPr>
           <w:rStyle w:val="VerbatimChar"/>
         </w:rPr>
-        <w:t xml:space="preserve">## c(rep("Adelie", dim(YAdelie)[1]), rep("Chinstrap", dim(YChinstrap)[1]))    232.8</w:t>
+        <w:t xml:space="preserve">## c(rep("Adelie", dim(YAdelie)[1]), rep("Chinstrap", dim(YChinstrap)[1]))   262.89</w:t>
       </w:r>
       <w:r>
         <w:br/>
@@ -8761,7 +8963,7 @@
         <w:rPr>
           <w:rStyle w:val="VerbatimChar"/>
         </w:rPr>
-        <w:t xml:space="preserve">## c(rep("Adelie", dim(YAdelie)[1]), rep("Chinstrap", dim(YChinstrap)[1]))           3.3257</w:t>
+        <w:t xml:space="preserve">## c(rep("Adelie", dim(YAdelie)[1]), rep("Chinstrap", dim(YChinstrap)[1]))           3.7556</w:t>
       </w:r>
       <w:r>
         <w:br/>
@@ -8788,7 +8990,7 @@
         <w:rPr>
           <w:rStyle w:val="VerbatimChar"/>
         </w:rPr>
-        <w:t xml:space="preserve">## c(rep("Adelie", dim(YAdelie)[1]), rep("Chinstrap", dim(YChinstrap)[1]))    232.8</w:t>
+        <w:t xml:space="preserve">## c(rep("Adelie", dim(YAdelie)[1]), rep("Chinstrap", dim(YChinstrap)[1]))   262.89</w:t>
       </w:r>
       <w:r>
         <w:br/>

</xml_diff>